<commit_message>
recuperados ejcutor y errores, anexo y resumen
</commit_message>
<xml_diff>
--- a/resumen_Memoria.docx
+++ b/resumen_Memoria.docx
@@ -478,6 +478,12 @@
     </w:sdt>
     <w:sdt>
       <w:sdtPr>
+        <w:rPr>
+          <w:rFonts w:ascii="Times New Roman" w:eastAsiaTheme="minorHAnsi" w:hAnsi="Times New Roman" w:cstheme="minorBidi"/>
+          <w:color w:val="auto"/>
+          <w:szCs w:val="22"/>
+          <w:lang w:val="es-ES_tradnl" w:eastAsia="en-US"/>
+        </w:rPr>
         <w:id w:val="35094672"/>
         <w:docPartObj>
           <w:docPartGallery w:val="Table of Contents"/>
@@ -486,12 +492,8 @@
       </w:sdtPr>
       <w:sdtEndPr>
         <w:rPr>
-          <w:rFonts w:ascii="Times New Roman" w:eastAsiaTheme="minorHAnsi" w:hAnsi="Times New Roman" w:cstheme="minorBidi"/>
           <w:b/>
           <w:bCs/>
-          <w:color w:val="auto"/>
-          <w:szCs w:val="22"/>
-          <w:lang w:val="es-ES_tradnl" w:eastAsia="en-US"/>
         </w:rPr>
       </w:sdtEndPr>
       <w:sdtContent>
@@ -1423,31 +1425,7 @@
         <w:rPr>
           <w:lang w:val="es-ES"/>
         </w:rPr>
-        <w:t>Después de desarrollar la herramienta que ejecuta los algoritmos de enjambre (</w:t>
-      </w:r>
-      <w:r>
-        <w:rPr>
-          <w:lang w:val="es-ES"/>
-        </w:rPr>
-        <w:t>PSO, ABC, GWO, FA y WOA</w:t>
-      </w:r>
-      <w:r>
-        <w:rPr>
-          <w:lang w:val="es-ES"/>
-        </w:rPr>
-        <w:t>), se realizó un script para la ejecución de todos ellos optimizando todas las funciones de fitness (</w:t>
-      </w:r>
-      <w:r>
-        <w:rPr>
-          <w:lang w:val="es-ES"/>
-        </w:rPr>
-        <w:t>MSE, MAE, FSIM, SSIM y VIF</w:t>
-      </w:r>
-      <w:r>
-        <w:rPr>
-          <w:lang w:val="es-ES"/>
-        </w:rPr>
-        <w:t>).</w:t>
+        <w:t>Después de desarrollar la herramienta que ejecuta los algoritmos de enjambre (PSO, ABC, GWO, FA y WOA), se realizó un script para la ejecución de todos ellos optimizando todas las funciones de fitness (MSE, MAE, FSIM, SSIM y VIF).</w:t>
       </w:r>
     </w:p>
     <w:p>
@@ -2821,9 +2799,12 @@
   </w:compat>
   <w:rsids>
     <w:rsidRoot w:val="0062471A"/>
+    <w:rsid w:val="00176EE7"/>
     <w:rsid w:val="00516CBB"/>
     <w:rsid w:val="00573750"/>
+    <w:rsid w:val="005A7D11"/>
     <w:rsid w:val="0062471A"/>
+    <w:rsid w:val="00DC4ED1"/>
   </w:rsids>
   <m:mathPr>
     <m:mathFont m:val="Cambria Math"/>

</xml_diff>